<commit_message>
Proposal for the project added
</commit_message>
<xml_diff>
--- a/proposal.docx
+++ b/proposal.docx
@@ -10,7 +10,373 @@
         <mc:AlternateContent>
           <mc:Choice Requires="wps">
             <w:drawing>
-              <wp:anchor distT="0" distB="0" distL="114300" distR="114300" simplePos="0" relativeHeight="251687936" behindDoc="0" locked="0" layoutInCell="1" allowOverlap="1" wp14:anchorId="57FB8A71" wp14:editId="3A2A1165">
+              <wp:anchor distT="0" distB="0" distL="114300" distR="114300" simplePos="0" relativeHeight="251651064" behindDoc="0" locked="0" layoutInCell="1" allowOverlap="1" wp14:anchorId="2478A15C" wp14:editId="4F0224CE">
+                <wp:simplePos x="0" y="0"/>
+                <wp:positionH relativeFrom="column">
+                  <wp:posOffset>5829299</wp:posOffset>
+                </wp:positionH>
+                <wp:positionV relativeFrom="paragraph">
+                  <wp:posOffset>3476625</wp:posOffset>
+                </wp:positionV>
+                <wp:extent cx="371475" cy="533400"/>
+                <wp:effectExtent l="0" t="0" r="28575" b="19050"/>
+                <wp:wrapNone/>
+                <wp:docPr id="10" name="Straight Connector 10"/>
+                <wp:cNvGraphicFramePr/>
+                <a:graphic xmlns:a="http://schemas.openxmlformats.org/drawingml/2006/main">
+                  <a:graphicData uri="http://schemas.microsoft.com/office/word/2010/wordprocessingShape">
+                    <wps:wsp>
+                      <wps:cNvCnPr/>
+                      <wps:spPr>
+                        <a:xfrm>
+                          <a:off x="0" y="0"/>
+                          <a:ext cx="371475" cy="533400"/>
+                        </a:xfrm>
+                        <a:prstGeom prst="line">
+                          <a:avLst/>
+                        </a:prstGeom>
+                      </wps:spPr>
+                      <wps:style>
+                        <a:lnRef idx="1">
+                          <a:schemeClr val="dk1"/>
+                        </a:lnRef>
+                        <a:fillRef idx="0">
+                          <a:schemeClr val="dk1"/>
+                        </a:fillRef>
+                        <a:effectRef idx="0">
+                          <a:schemeClr val="dk1"/>
+                        </a:effectRef>
+                        <a:fontRef idx="minor">
+                          <a:schemeClr val="tx1"/>
+                        </a:fontRef>
+                      </wps:style>
+                      <wps:bodyPr/>
+                    </wps:wsp>
+                  </a:graphicData>
+                </a:graphic>
+                <wp14:sizeRelH relativeFrom="margin">
+                  <wp14:pctWidth>0</wp14:pctWidth>
+                </wp14:sizeRelH>
+                <wp14:sizeRelV relativeFrom="margin">
+                  <wp14:pctHeight>0</wp14:pctHeight>
+                </wp14:sizeRelV>
+              </wp:anchor>
+            </w:drawing>
+          </mc:Choice>
+          <mc:Fallback>
+            <w:pict>
+              <v:line w14:anchorId="23FC22E8" id="Straight Connector 10" o:spid="_x0000_s1026" style="position:absolute;z-index:251651064;visibility:visible;mso-wrap-style:square;mso-width-percent:0;mso-height-percent:0;mso-wrap-distance-left:9pt;mso-wrap-distance-top:0;mso-wrap-distance-right:9pt;mso-wrap-distance-bottom:0;mso-position-horizontal:absolute;mso-position-horizontal-relative:text;mso-position-vertical:absolute;mso-position-vertical-relative:text;mso-width-percent:0;mso-height-percent:0;mso-width-relative:margin;mso-height-relative:margin" from="459pt,273.75pt" to="488.25pt,315.75pt" o:gfxdata="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" strokecolor="black [3200]" strokeweight=".5pt">
+                <v:stroke joinstyle="miter"/>
+              </v:line>
+            </w:pict>
+          </mc:Fallback>
+        </mc:AlternateContent>
+      </w:r>
+      <w:r>
+        <w:rPr>
+          <w:noProof/>
+        </w:rPr>
+        <mc:AlternateContent>
+          <mc:Choice Requires="wps">
+            <w:drawing>
+              <wp:anchor distT="0" distB="0" distL="114300" distR="114300" simplePos="0" relativeHeight="251689984" behindDoc="0" locked="0" layoutInCell="1" allowOverlap="1" wp14:anchorId="140913AF" wp14:editId="2D4DB2BD">
+                <wp:simplePos x="0" y="0"/>
+                <wp:positionH relativeFrom="margin">
+                  <wp:posOffset>6115050</wp:posOffset>
+                </wp:positionH>
+                <wp:positionV relativeFrom="paragraph">
+                  <wp:posOffset>3886200</wp:posOffset>
+                </wp:positionV>
+                <wp:extent cx="1838325" cy="1533525"/>
+                <wp:effectExtent l="0" t="0" r="28575" b="28575"/>
+                <wp:wrapNone/>
+                <wp:docPr id="8" name="Text Box 8"/>
+                <wp:cNvGraphicFramePr/>
+                <a:graphic xmlns:a="http://schemas.openxmlformats.org/drawingml/2006/main">
+                  <a:graphicData uri="http://schemas.microsoft.com/office/word/2010/wordprocessingShape">
+                    <wps:wsp>
+                      <wps:cNvSpPr txBox="1"/>
+                      <wps:spPr>
+                        <a:xfrm>
+                          <a:off x="0" y="0"/>
+                          <a:ext cx="1838325" cy="1533525"/>
+                        </a:xfrm>
+                        <a:prstGeom prst="rect">
+                          <a:avLst/>
+                        </a:prstGeom>
+                        <a:solidFill>
+                          <a:schemeClr val="tx2">
+                            <a:lumMod val="60000"/>
+                            <a:lumOff val="40000"/>
+                          </a:schemeClr>
+                        </a:solidFill>
+                        <a:ln w="6350">
+                          <a:solidFill>
+                            <a:prstClr val="black"/>
+                          </a:solidFill>
+                        </a:ln>
+                      </wps:spPr>
+                      <wps:txbx>
+                        <w:txbxContent>
+                          <w:p>
+                            <w:pPr>
+                              <w:pStyle w:val="ListParagraph"/>
+                              <w:numPr>
+                                <w:ilvl w:val="0"/>
+                                <w:numId w:val="8"/>
+                              </w:numPr>
+                              <w:spacing w:line="240" w:lineRule="auto"/>
+                            </w:pPr>
+                            <w:r>
+                              <w:t>Home</w:t>
+                            </w:r>
+                          </w:p>
+                          <w:p>
+                            <w:pPr>
+                              <w:pStyle w:val="ListParagraph"/>
+                              <w:numPr>
+                                <w:ilvl w:val="0"/>
+                                <w:numId w:val="8"/>
+                              </w:numPr>
+                              <w:spacing w:line="240" w:lineRule="auto"/>
+                            </w:pPr>
+                            <w:r>
+                              <w:t xml:space="preserve">User </w:t>
+                            </w:r>
+                            <w:r>
+                              <w:t>List</w:t>
+                            </w:r>
+                          </w:p>
+                          <w:p>
+                            <w:pPr>
+                              <w:pStyle w:val="ListParagraph"/>
+                              <w:numPr>
+                                <w:ilvl w:val="0"/>
+                                <w:numId w:val="8"/>
+                              </w:numPr>
+                              <w:spacing w:line="240" w:lineRule="auto"/>
+                            </w:pPr>
+                            <w:r>
+                              <w:t>Info</w:t>
+                            </w:r>
+                          </w:p>
+                          <w:p>
+                            <w:pPr>
+                              <w:pStyle w:val="ListParagraph"/>
+                              <w:numPr>
+                                <w:ilvl w:val="1"/>
+                                <w:numId w:val="8"/>
+                              </w:numPr>
+                              <w:spacing w:line="240" w:lineRule="auto"/>
+                            </w:pPr>
+                            <w:r>
+                              <w:t>Add</w:t>
+                            </w:r>
+                          </w:p>
+                          <w:p>
+                            <w:pPr>
+                              <w:pStyle w:val="ListParagraph"/>
+                              <w:numPr>
+                                <w:ilvl w:val="1"/>
+                                <w:numId w:val="8"/>
+                              </w:numPr>
+                              <w:spacing w:line="240" w:lineRule="auto"/>
+                            </w:pPr>
+                            <w:r>
+                              <w:t>Delete</w:t>
+                            </w:r>
+                          </w:p>
+                          <w:p>
+                            <w:pPr>
+                              <w:pStyle w:val="ListParagraph"/>
+                              <w:numPr>
+                                <w:ilvl w:val="1"/>
+                                <w:numId w:val="8"/>
+                              </w:numPr>
+                              <w:spacing w:line="240" w:lineRule="auto"/>
+                            </w:pPr>
+                            <w:r>
+                              <w:t>Update</w:t>
+                            </w:r>
+                          </w:p>
+                          <w:p>
+                            <w:pPr>
+                              <w:pStyle w:val="ListParagraph"/>
+                              <w:numPr>
+                                <w:ilvl w:val="0"/>
+                                <w:numId w:val="8"/>
+                              </w:numPr>
+                              <w:spacing w:line="240" w:lineRule="auto"/>
+                            </w:pPr>
+                            <w:r>
+                              <w:t>Login</w:t>
+                            </w:r>
+                          </w:p>
+                          <w:p>
+                            <w:pPr>
+                              <w:pStyle w:val="ListParagraph"/>
+                              <w:numPr>
+                                <w:ilvl w:val="1"/>
+                                <w:numId w:val="8"/>
+                              </w:numPr>
+                              <w:spacing w:line="240" w:lineRule="auto"/>
+                            </w:pPr>
+                            <w:r>
+                              <w:t>Register</w:t>
+                            </w:r>
+                          </w:p>
+                        </w:txbxContent>
+                      </wps:txbx>
+                      <wps:bodyPr rot="0" spcFirstLastPara="0" vertOverflow="overflow" horzOverflow="overflow" vert="horz" wrap="square" lIns="91440" tIns="45720" rIns="91440" bIns="45720" numCol="1" spcCol="0" rtlCol="0" fromWordArt="0" anchor="t" anchorCtr="0" forceAA="0" compatLnSpc="1">
+                        <a:prstTxWarp prst="textNoShape">
+                          <a:avLst/>
+                        </a:prstTxWarp>
+                        <a:noAutofit/>
+                      </wps:bodyPr>
+                    </wps:wsp>
+                  </a:graphicData>
+                </a:graphic>
+                <wp14:sizeRelH relativeFrom="margin">
+                  <wp14:pctWidth>0</wp14:pctWidth>
+                </wp14:sizeRelH>
+                <wp14:sizeRelV relativeFrom="margin">
+                  <wp14:pctHeight>0</wp14:pctHeight>
+                </wp14:sizeRelV>
+              </wp:anchor>
+            </w:drawing>
+          </mc:Choice>
+          <mc:Fallback>
+            <w:pict>
+              <v:shapetype w14:anchorId="140913AF" id="_x0000_t202" coordsize="21600,21600" o:spt="202" path="m,l,21600r21600,l21600,xe">
+                <v:stroke joinstyle="miter"/>
+                <v:path gradientshapeok="t" o:connecttype="rect"/>
+              </v:shapetype>
+              <v:shape id="Text Box 8" o:spid="_x0000_s1026" type="#_x0000_t202" style="position:absolute;margin-left:481.5pt;margin-top:306pt;width:144.75pt;height:120.75pt;z-index:251689984;visibility:visible;mso-wrap-style:square;mso-width-percent:0;mso-height-percent:0;mso-wrap-distance-left:9pt;mso-wrap-distance-top:0;mso-wrap-distance-right:9pt;mso-wrap-distance-bottom:0;mso-position-horizontal:absolute;mso-position-horizontal-relative:margin;mso-position-vertical:absolute;mso-position-vertical-relative:text;mso-width-percent:0;mso-height-percent:0;mso-width-relative:margin;mso-height-relative:margin;v-text-anchor:top" o:gfxdata="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" fillcolor="#8496b0 [1951]" strokeweight=".5pt">
+                <v:textbox>
+                  <w:txbxContent>
+                    <w:p>
+                      <w:pPr>
+                        <w:pStyle w:val="ListParagraph"/>
+                        <w:numPr>
+                          <w:ilvl w:val="0"/>
+                          <w:numId w:val="8"/>
+                        </w:numPr>
+                        <w:spacing w:line="240" w:lineRule="auto"/>
+                      </w:pPr>
+                      <w:r>
+                        <w:t>Home</w:t>
+                      </w:r>
+                    </w:p>
+                    <w:p>
+                      <w:pPr>
+                        <w:pStyle w:val="ListParagraph"/>
+                        <w:numPr>
+                          <w:ilvl w:val="0"/>
+                          <w:numId w:val="8"/>
+                        </w:numPr>
+                        <w:spacing w:line="240" w:lineRule="auto"/>
+                      </w:pPr>
+                      <w:r>
+                        <w:t xml:space="preserve">User </w:t>
+                      </w:r>
+                      <w:r>
+                        <w:t>List</w:t>
+                      </w:r>
+                    </w:p>
+                    <w:p>
+                      <w:pPr>
+                        <w:pStyle w:val="ListParagraph"/>
+                        <w:numPr>
+                          <w:ilvl w:val="0"/>
+                          <w:numId w:val="8"/>
+                        </w:numPr>
+                        <w:spacing w:line="240" w:lineRule="auto"/>
+                      </w:pPr>
+                      <w:r>
+                        <w:t>Info</w:t>
+                      </w:r>
+                    </w:p>
+                    <w:p>
+                      <w:pPr>
+                        <w:pStyle w:val="ListParagraph"/>
+                        <w:numPr>
+                          <w:ilvl w:val="1"/>
+                          <w:numId w:val="8"/>
+                        </w:numPr>
+                        <w:spacing w:line="240" w:lineRule="auto"/>
+                      </w:pPr>
+                      <w:r>
+                        <w:t>Add</w:t>
+                      </w:r>
+                    </w:p>
+                    <w:p>
+                      <w:pPr>
+                        <w:pStyle w:val="ListParagraph"/>
+                        <w:numPr>
+                          <w:ilvl w:val="1"/>
+                          <w:numId w:val="8"/>
+                        </w:numPr>
+                        <w:spacing w:line="240" w:lineRule="auto"/>
+                      </w:pPr>
+                      <w:r>
+                        <w:t>Delete</w:t>
+                      </w:r>
+                    </w:p>
+                    <w:p>
+                      <w:pPr>
+                        <w:pStyle w:val="ListParagraph"/>
+                        <w:numPr>
+                          <w:ilvl w:val="1"/>
+                          <w:numId w:val="8"/>
+                        </w:numPr>
+                        <w:spacing w:line="240" w:lineRule="auto"/>
+                      </w:pPr>
+                      <w:r>
+                        <w:t>Update</w:t>
+                      </w:r>
+                    </w:p>
+                    <w:p>
+                      <w:pPr>
+                        <w:pStyle w:val="ListParagraph"/>
+                        <w:numPr>
+                          <w:ilvl w:val="0"/>
+                          <w:numId w:val="8"/>
+                        </w:numPr>
+                        <w:spacing w:line="240" w:lineRule="auto"/>
+                      </w:pPr>
+                      <w:r>
+                        <w:t>Login</w:t>
+                      </w:r>
+                    </w:p>
+                    <w:p>
+                      <w:pPr>
+                        <w:pStyle w:val="ListParagraph"/>
+                        <w:numPr>
+                          <w:ilvl w:val="1"/>
+                          <w:numId w:val="8"/>
+                        </w:numPr>
+                        <w:spacing w:line="240" w:lineRule="auto"/>
+                      </w:pPr>
+                      <w:r>
+                        <w:t>Register</w:t>
+                      </w:r>
+                    </w:p>
+                  </w:txbxContent>
+                </v:textbox>
+                <w10:wrap anchorx="margin"/>
+              </v:shape>
+            </w:pict>
+          </mc:Fallback>
+        </mc:AlternateContent>
+      </w:r>
+      <w:r>
+        <w:rPr>
+          <w:noProof/>
+        </w:rPr>
+        <mc:AlternateContent>
+          <mc:Choice Requires="wps">
+            <w:drawing>
+              <wp:anchor distT="0" distB="0" distL="114300" distR="114300" simplePos="0" relativeHeight="251687936" behindDoc="0" locked="0" layoutInCell="1" allowOverlap="1" wp14:anchorId="57FB8A71" wp14:editId="1E0D5F55">
                 <wp:simplePos x="0" y="0"/>
                 <wp:positionH relativeFrom="column">
                   <wp:posOffset>7972425</wp:posOffset>
@@ -59,7 +425,7 @@
           </mc:Choice>
           <mc:Fallback>
             <w:pict>
-              <v:line w14:anchorId="06F2AC1F" id="Straight Connector 32" o:spid="_x0000_s1026" style="position:absolute;z-index:251687936;visibility:visible;mso-wrap-style:square;mso-wrap-distance-left:9pt;mso-wrap-distance-top:0;mso-wrap-distance-right:9pt;mso-wrap-distance-bottom:0;mso-position-horizontal:absolute;mso-position-horizontal-relative:text;mso-position-vertical:absolute;mso-position-vertical-relative:text" from="627.75pt,170.25pt" to="627.75pt,221.25pt" o:gfxdata="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" strokecolor="black [3200]" strokeweight=".5pt">
+              <v:line w14:anchorId="3486E060" id="Straight Connector 32" o:spid="_x0000_s1026" style="position:absolute;z-index:251687936;visibility:visible;mso-wrap-style:square;mso-wrap-distance-left:9pt;mso-wrap-distance-top:0;mso-wrap-distance-right:9pt;mso-wrap-distance-bottom:0;mso-position-horizontal:absolute;mso-position-horizontal-relative:text;mso-position-vertical:absolute;mso-position-vertical-relative:text" from="627.75pt,170.25pt" to="627.75pt,221.25pt" o:gfxdata="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" strokecolor="black [3200]" strokeweight=".5pt">
                 <v:stroke joinstyle="miter"/>
               </v:line>
             </w:pict>
@@ -138,11 +504,7 @@
           </mc:Choice>
           <mc:Fallback>
             <w:pict>
-              <v:shapetype w14:anchorId="58D38A35" id="_x0000_t202" coordsize="21600,21600" o:spt="202" path="m,l,21600r21600,l21600,xe">
-                <v:stroke joinstyle="miter"/>
-                <v:path gradientshapeok="t" o:connecttype="rect"/>
-              </v:shapetype>
-              <v:shape id="Text Box 31" o:spid="_x0000_s1026" type="#_x0000_t202" style="position:absolute;margin-left:588.75pt;margin-top:222pt;width:77.25pt;height:21.75pt;z-index:251686912;visibility:visible;mso-wrap-style:square;mso-width-percent:0;mso-height-percent:0;mso-wrap-distance-left:9pt;mso-wrap-distance-top:0;mso-wrap-distance-right:9pt;mso-wrap-distance-bottom:0;mso-position-horizontal:absolute;mso-position-horizontal-relative:text;mso-position-vertical:absolute;mso-position-vertical-relative:text;mso-width-percent:0;mso-height-percent:0;mso-width-relative:margin;mso-height-relative:margin;v-text-anchor:top" o:gfxdata="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" fillcolor="#c45911 [2405]" strokeweight=".5pt">
+              <v:shape w14:anchorId="58D38A35" id="Text Box 31" o:spid="_x0000_s1027" type="#_x0000_t202" style="position:absolute;margin-left:588.75pt;margin-top:222pt;width:77.25pt;height:21.75pt;z-index:251686912;visibility:visible;mso-wrap-style:square;mso-width-percent:0;mso-height-percent:0;mso-wrap-distance-left:9pt;mso-wrap-distance-top:0;mso-wrap-distance-right:9pt;mso-wrap-distance-bottom:0;mso-position-horizontal:absolute;mso-position-horizontal-relative:text;mso-position-vertical:absolute;mso-position-vertical-relative:text;mso-width-percent:0;mso-height-percent:0;mso-width-relative:margin;mso-height-relative:margin;v-text-anchor:top" o:gfxdata="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" fillcolor="#c45911 [2405]" strokeweight=".5pt">
                 <v:textbox>
                   <w:txbxContent>
                     <w:p>
@@ -306,7 +668,7 @@
           </mc:Choice>
           <mc:Fallback>
             <w:pict>
-              <v:shape w14:anchorId="0BC90676" id="Text Box 30" o:spid="_x0000_s1027" type="#_x0000_t202" style="position:absolute;margin-left:0;margin-top:320.25pt;width:96.75pt;height:23.25pt;z-index:251685888;visibility:visible;mso-wrap-style:square;mso-width-percent:0;mso-height-percent:0;mso-wrap-distance-left:9pt;mso-wrap-distance-top:0;mso-wrap-distance-right:9pt;mso-wrap-distance-bottom:0;mso-position-horizontal:center;mso-position-horizontal-relative:margin;mso-position-vertical:absolute;mso-position-vertical-relative:text;mso-width-percent:0;mso-height-percent:0;mso-width-relative:margin;mso-height-relative:margin;v-text-anchor:top" o:gfxdata="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" fillcolor="white [3201]" strokeweight=".5pt">
+              <v:shape w14:anchorId="0BC90676" id="Text Box 30" o:spid="_x0000_s1028" type="#_x0000_t202" style="position:absolute;margin-left:0;margin-top:320.25pt;width:96.75pt;height:23.25pt;z-index:251685888;visibility:visible;mso-wrap-style:square;mso-width-percent:0;mso-height-percent:0;mso-wrap-distance-left:9pt;mso-wrap-distance-top:0;mso-wrap-distance-right:9pt;mso-wrap-distance-bottom:0;mso-position-horizontal:center;mso-position-horizontal-relative:margin;mso-position-vertical:absolute;mso-position-vertical-relative:text;mso-width-percent:0;mso-height-percent:0;mso-width-relative:margin;mso-height-relative:margin;v-text-anchor:top" o:gfxdata="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" fillcolor="white [3201]" strokeweight=".5pt">
                 <v:textbox>
                   <w:txbxContent>
                     <w:p>
@@ -473,7 +835,7 @@
           </mc:Choice>
           <mc:Fallback>
             <w:pict>
-              <v:shape w14:anchorId="0EE7FFF3" id="Text Box 25" o:spid="_x0000_s1028" type="#_x0000_t202" style="position:absolute;margin-left:388.45pt;margin-top:229.5pt;width:69.75pt;height:36.75pt;z-index:251683840;visibility:visible;mso-wrap-style:square;mso-width-percent:0;mso-height-percent:0;mso-wrap-distance-left:9pt;mso-wrap-distance-top:0;mso-wrap-distance-right:9pt;mso-wrap-distance-bottom:0;mso-position-horizontal:absolute;mso-position-horizontal-relative:text;mso-position-vertical:absolute;mso-position-vertical-relative:text;mso-width-percent:0;mso-height-percent:0;mso-width-relative:margin;mso-height-relative:margin;v-text-anchor:top" o:gfxdata="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" fillcolor="red" stroked="f" strokeweight=".5pt">
+              <v:shape w14:anchorId="0EE7FFF3" id="Text Box 25" o:spid="_x0000_s1029" type="#_x0000_t202" style="position:absolute;margin-left:388.45pt;margin-top:229.5pt;width:69.75pt;height:36.75pt;z-index:251683840;visibility:visible;mso-wrap-style:square;mso-width-percent:0;mso-height-percent:0;mso-wrap-distance-left:9pt;mso-wrap-distance-top:0;mso-wrap-distance-right:9pt;mso-wrap-distance-bottom:0;mso-position-horizontal:absolute;mso-position-horizontal-relative:text;mso-position-vertical:absolute;mso-position-vertical-relative:text;mso-width-percent:0;mso-height-percent:0;mso-width-relative:margin;mso-height-relative:margin;v-text-anchor:top" o:gfxdata="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" fillcolor="red" stroked="f" strokeweight=".5pt">
                 <v:textbox>
                   <w:txbxContent>
                     <w:p>
@@ -564,7 +926,7 @@
           </mc:Choice>
           <mc:Fallback>
             <w:pict>
-              <v:shape w14:anchorId="14CFE2AB" id="Text Box 27" o:spid="_x0000_s1029" type="#_x0000_t202" style="position:absolute;margin-left:111pt;margin-top:-16.5pt;width:52.5pt;height:24pt;z-index:251684864;visibility:visible;mso-wrap-style:square;mso-width-percent:0;mso-wrap-distance-left:9pt;mso-wrap-distance-top:0;mso-wrap-distance-right:9pt;mso-wrap-distance-bottom:0;mso-position-horizontal:absolute;mso-position-horizontal-relative:text;mso-position-vertical:absolute;mso-position-vertical-relative:text;mso-width-percent:0;mso-width-relative:margin;v-text-anchor:top" o:gfxdata="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" fillcolor="white [3201]" strokeweight=".5pt">
+              <v:shape w14:anchorId="14CFE2AB" id="Text Box 27" o:spid="_x0000_s1030" type="#_x0000_t202" style="position:absolute;margin-left:111pt;margin-top:-16.5pt;width:52.5pt;height:24pt;z-index:251684864;visibility:visible;mso-wrap-style:square;mso-width-percent:0;mso-wrap-distance-left:9pt;mso-wrap-distance-top:0;mso-wrap-distance-right:9pt;mso-wrap-distance-bottom:0;mso-position-horizontal:absolute;mso-position-horizontal-relative:text;mso-position-vertical:absolute;mso-position-vertical-relative:text;mso-width-percent:0;mso-width-relative:margin;v-text-anchor:top" o:gfxdata="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" fillcolor="white [3201]" strokeweight=".5pt">
                 <v:textbox>
                   <w:txbxContent>
                     <w:p>
@@ -846,7 +1208,7 @@
           </mc:Choice>
           <mc:Fallback>
             <w:pict>
-              <v:shape w14:anchorId="499614BA" id="Text Box 19" o:spid="_x0000_s1030" type="#_x0000_t202" style="position:absolute;margin-left:-48pt;margin-top:18pt;width:75pt;height:25.5pt;z-index:251677696;visibility:visible;mso-wrap-style:square;mso-wrap-distance-left:9pt;mso-wrap-distance-top:0;mso-wrap-distance-right:9pt;mso-wrap-distance-bottom:0;mso-position-horizontal:absolute;mso-position-horizontal-relative:margin;mso-position-vertical:absolute;mso-position-vertical-relative:text;v-text-anchor:top" o:gfxdata="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" fillcolor="white [3201]" stroked="f" strokeweight=".5pt">
+              <v:shape w14:anchorId="499614BA" id="Text Box 19" o:spid="_x0000_s1031" type="#_x0000_t202" style="position:absolute;margin-left:-48pt;margin-top:18pt;width:75pt;height:25.5pt;z-index:251677696;visibility:visible;mso-wrap-style:square;mso-wrap-distance-left:9pt;mso-wrap-distance-top:0;mso-wrap-distance-right:9pt;mso-wrap-distance-bottom:0;mso-position-horizontal:absolute;mso-position-horizontal-relative:margin;mso-position-vertical:absolute;mso-position-vertical-relative:text;v-text-anchor:top" o:gfxdata="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" fillcolor="white [3201]" stroked="f" strokeweight=".5pt">
                 <v:textbox>
                   <w:txbxContent>
                     <w:p>
@@ -1016,7 +1378,7 @@
           </mc:Choice>
           <mc:Fallback>
             <w:pict>
-              <v:shape w14:anchorId="61C04684" id="Text Box 21" o:spid="_x0000_s1031" type="#_x0000_t202" style="position:absolute;margin-left:102.75pt;margin-top:-46.5pt;width:76.5pt;height:22.5pt;z-index:251679744;visibility:visible;mso-wrap-style:square;mso-width-percent:0;mso-height-percent:0;mso-wrap-distance-left:9pt;mso-wrap-distance-top:0;mso-wrap-distance-right:9pt;mso-wrap-distance-bottom:0;mso-position-horizontal:absolute;mso-position-horizontal-relative:text;mso-position-vertical:absolute;mso-position-vertical-relative:text;mso-width-percent:0;mso-height-percent:0;mso-width-relative:margin;mso-height-relative:margin;v-text-anchor:top" o:gfxdata="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" fillcolor="#4472c4 [3204]" stroked="f" strokeweight=".5pt">
+              <v:shape w14:anchorId="61C04684" id="Text Box 21" o:spid="_x0000_s1032" type="#_x0000_t202" style="position:absolute;margin-left:102.75pt;margin-top:-46.5pt;width:76.5pt;height:22.5pt;z-index:251679744;visibility:visible;mso-wrap-style:square;mso-width-percent:0;mso-height-percent:0;mso-wrap-distance-left:9pt;mso-wrap-distance-top:0;mso-wrap-distance-right:9pt;mso-wrap-distance-bottom:0;mso-position-horizontal:absolute;mso-position-horizontal-relative:text;mso-position-vertical:absolute;mso-position-vertical-relative:text;mso-width-percent:0;mso-height-percent:0;mso-width-relative:margin;mso-height-relative:margin;v-text-anchor:top" o:gfxdata="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" fillcolor="#4472c4 [3204]" stroked="f" strokeweight=".5pt">
                 <v:textbox>
                   <w:txbxContent>
                     <w:p>
@@ -1228,7 +1590,7 @@
           </mc:Choice>
           <mc:Fallback>
             <w:pict>
-              <v:shape w14:anchorId="0C09B2D4" id="Text Box 17" o:spid="_x0000_s1032" type="#_x0000_t202" style="position:absolute;margin-left:160.5pt;margin-top:407.25pt;width:126pt;height:102.75pt;z-index:251675648;visibility:visible;mso-wrap-style:square;mso-height-percent:0;mso-wrap-distance-left:9pt;mso-wrap-distance-top:0;mso-wrap-distance-right:9pt;mso-wrap-distance-bottom:0;mso-position-horizontal:absolute;mso-position-horizontal-relative:text;mso-position-vertical:absolute;mso-position-vertical-relative:text;mso-height-percent:0;mso-height-relative:margin;v-text-anchor:top" o:gfxdata="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" fillcolor="#00b0f0" strokeweight=".5pt">
+              <v:shape w14:anchorId="0C09B2D4" id="Text Box 17" o:spid="_x0000_s1033" type="#_x0000_t202" style="position:absolute;margin-left:160.5pt;margin-top:407.25pt;width:126pt;height:102.75pt;z-index:251675648;visibility:visible;mso-wrap-style:square;mso-height-percent:0;mso-wrap-distance-left:9pt;mso-wrap-distance-top:0;mso-wrap-distance-right:9pt;mso-wrap-distance-bottom:0;mso-position-horizontal:absolute;mso-position-horizontal-relative:text;mso-position-vertical:absolute;mso-position-vertical-relative:text;mso-height-percent:0;mso-height-relative:margin;v-text-anchor:top" o:gfxdata="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" fillcolor="#00b0f0" strokeweight=".5pt">
                 <v:textbox>
                   <w:txbxContent>
                     <w:p>
@@ -1508,11 +1870,7 @@
           </mc:Choice>
           <mc:Fallback>
             <w:pict>
-              <v:shapetype w14:anchorId="578ACD42" id="_x0000_t202" coordsize="21600,21600" o:spt="202" path="m,l,21600r21600,l21600,xe">
-                <v:stroke joinstyle="miter"/>
-                <v:path gradientshapeok="t" o:connecttype="rect"/>
-              </v:shapetype>
-              <v:shape id="Text Box 16" o:spid="_x0000_s1033" type="#_x0000_t202" style="position:absolute;margin-left:-25.5pt;margin-top:317.25pt;width:167.25pt;height:168.75pt;z-index:251674624;visibility:visible;mso-wrap-style:square;mso-width-percent:0;mso-height-percent:0;mso-wrap-distance-left:9pt;mso-wrap-distance-top:0;mso-wrap-distance-right:9pt;mso-wrap-distance-bottom:0;mso-position-horizontal:absolute;mso-position-horizontal-relative:text;mso-position-vertical:absolute;mso-position-vertical-relative:text;mso-width-percent:0;mso-height-percent:0;mso-width-relative:margin;mso-height-relative:margin;v-text-anchor:top" o:gfxdata="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" fillcolor="#00b0f0" strokeweight=".5pt">
+              <v:shape w14:anchorId="578ACD42" id="Text Box 16" o:spid="_x0000_s1034" type="#_x0000_t202" style="position:absolute;margin-left:-25.5pt;margin-top:317.25pt;width:167.25pt;height:168.75pt;z-index:251674624;visibility:visible;mso-wrap-style:square;mso-width-percent:0;mso-height-percent:0;mso-wrap-distance-left:9pt;mso-wrap-distance-top:0;mso-wrap-distance-right:9pt;mso-wrap-distance-bottom:0;mso-position-horizontal:absolute;mso-position-horizontal-relative:text;mso-position-vertical:absolute;mso-position-vertical-relative:text;mso-width-percent:0;mso-height-percent:0;mso-width-relative:margin;mso-height-relative:margin;v-text-anchor:top" o:gfxdata="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" fillcolor="#00b0f0" strokeweight=".5pt">
                 <v:textbox>
                   <w:txbxContent>
                     <w:p>
@@ -1842,7 +2200,7 @@
           </mc:Choice>
           <mc:Fallback>
             <w:pict>
-              <v:shape w14:anchorId="4793DD6C" id="Text Box 6" o:spid="_x0000_s1034" type="#_x0000_t202" style="position:absolute;margin-left:-15.75pt;margin-top:201pt;width:90.75pt;height:78pt;z-index:251671552;visibility:visible;mso-wrap-style:square;mso-width-percent:0;mso-height-percent:0;mso-wrap-distance-left:9pt;mso-wrap-distance-top:0;mso-wrap-distance-right:9pt;mso-wrap-distance-bottom:0;mso-position-horizontal:absolute;mso-position-horizontal-relative:text;mso-position-vertical:absolute;mso-position-vertical-relative:text;mso-width-percent:0;mso-height-percent:0;mso-width-relative:margin;mso-height-relative:margin;v-text-anchor:top" o:gfxdata="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" fillcolor="#00b0f0" strokeweight=".5pt">
+              <v:shape w14:anchorId="4793DD6C" id="Text Box 6" o:spid="_x0000_s1035" type="#_x0000_t202" style="position:absolute;margin-left:-15.75pt;margin-top:201pt;width:90.75pt;height:78pt;z-index:251671552;visibility:visible;mso-wrap-style:square;mso-width-percent:0;mso-height-percent:0;mso-wrap-distance-left:9pt;mso-wrap-distance-top:0;mso-wrap-distance-right:9pt;mso-wrap-distance-bottom:0;mso-position-horizontal:absolute;mso-position-horizontal-relative:text;mso-position-vertical:absolute;mso-position-vertical-relative:text;mso-width-percent:0;mso-height-percent:0;mso-width-relative:margin;mso-height-relative:margin;v-text-anchor:top" o:gfxdata="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" fillcolor="#00b0f0" strokeweight=".5pt">
                 <v:textbox>
                   <w:txbxContent>
                     <w:p>
@@ -2042,7 +2400,7 @@
           </mc:Choice>
           <mc:Fallback>
             <w:pict>
-              <v:shape w14:anchorId="03114F69" id="Text Box 13" o:spid="_x0000_s1035" type="#_x0000_t202" style="position:absolute;margin-left:363.75pt;margin-top:99pt;width:115.5pt;height:24pt;z-index:251668480;visibility:visible;mso-wrap-style:square;mso-wrap-distance-left:9pt;mso-wrap-distance-top:0;mso-wrap-distance-right:9pt;mso-wrap-distance-bottom:0;mso-position-horizontal:absolute;mso-position-horizontal-relative:text;mso-position-vertical:absolute;mso-position-vertical-relative:text;v-text-anchor:top" o:gfxdata="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" fillcolor="#f4b083 [1941]" stroked="f" strokeweight=".5pt">
+              <v:shape w14:anchorId="03114F69" id="Text Box 13" o:spid="_x0000_s1036" type="#_x0000_t202" style="position:absolute;margin-left:363.75pt;margin-top:99pt;width:115.5pt;height:24pt;z-index:251668480;visibility:visible;mso-wrap-style:square;mso-wrap-distance-left:9pt;mso-wrap-distance-top:0;mso-wrap-distance-right:9pt;mso-wrap-distance-bottom:0;mso-position-horizontal:absolute;mso-position-horizontal-relative:text;mso-position-vertical:absolute;mso-position-vertical-relative:text;v-text-anchor:top" o:gfxdata="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" fillcolor="#f4b083 [1941]" stroked="f" strokeweight=".5pt">
                 <v:textbox>
                   <w:txbxContent>
                     <w:p>
@@ -2134,7 +2492,7 @@
           </mc:Choice>
           <mc:Fallback>
             <w:pict>
-              <v:shape w14:anchorId="13BF42DD" id="Text Box 12" o:spid="_x0000_s1036" type="#_x0000_t202" style="position:absolute;margin-left:204.75pt;margin-top:91.5pt;width:51.75pt;height:56.25pt;z-index:251667456;visibility:visible;mso-wrap-style:square;mso-width-percent:0;mso-height-percent:0;mso-wrap-distance-left:9pt;mso-wrap-distance-top:0;mso-wrap-distance-right:9pt;mso-wrap-distance-bottom:0;mso-position-horizontal:absolute;mso-position-horizontal-relative:text;mso-position-vertical:absolute;mso-position-vertical-relative:text;mso-width-percent:0;mso-height-percent:0;mso-width-relative:margin;mso-height-relative:margin;v-text-anchor:top" o:gfxdata="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" fillcolor="#ffc000 [3207]" stroked="f" strokeweight=".5pt">
+              <v:shape w14:anchorId="13BF42DD" id="Text Box 12" o:spid="_x0000_s1037" type="#_x0000_t202" style="position:absolute;margin-left:204.75pt;margin-top:91.5pt;width:51.75pt;height:56.25pt;z-index:251667456;visibility:visible;mso-wrap-style:square;mso-width-percent:0;mso-height-percent:0;mso-wrap-distance-left:9pt;mso-wrap-distance-top:0;mso-wrap-distance-right:9pt;mso-wrap-distance-bottom:0;mso-position-horizontal:absolute;mso-position-horizontal-relative:text;mso-position-vertical:absolute;mso-position-vertical-relative:text;mso-width-percent:0;mso-height-percent:0;mso-width-relative:margin;mso-height-relative:margin;v-text-anchor:top" o:gfxdata="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" fillcolor="#ffc000 [3207]" stroked="f" strokeweight=".5pt">
                 <v:textbox>
                   <w:txbxContent>
                     <w:p>
@@ -2225,7 +2583,7 @@
           </mc:Choice>
           <mc:Fallback>
             <w:pict>
-              <v:shape w14:anchorId="14FE0F62" id="Text Box 11" o:spid="_x0000_s1037" type="#_x0000_t202" style="position:absolute;margin-left:9.7pt;margin-top:111.75pt;width:57.75pt;height:39.75pt;z-index:251666432;visibility:visible;mso-wrap-style:square;mso-width-percent:0;mso-height-percent:0;mso-wrap-distance-left:9pt;mso-wrap-distance-top:0;mso-wrap-distance-right:9pt;mso-wrap-distance-bottom:0;mso-position-horizontal:absolute;mso-position-horizontal-relative:margin;mso-position-vertical:absolute;mso-position-vertical-relative:text;mso-width-percent:0;mso-height-percent:0;mso-width-relative:margin;mso-height-relative:margin;v-text-anchor:top" o:gfxdata="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" fillcolor="#bfbfbf [2412]" stroked="f" strokeweight=".5pt">
+              <v:shape w14:anchorId="14FE0F62" id="Text Box 11" o:spid="_x0000_s1038" type="#_x0000_t202" style="position:absolute;margin-left:9.7pt;margin-top:111.75pt;width:57.75pt;height:39.75pt;z-index:251666432;visibility:visible;mso-wrap-style:square;mso-width-percent:0;mso-height-percent:0;mso-wrap-distance-left:9pt;mso-wrap-distance-top:0;mso-wrap-distance-right:9pt;mso-wrap-distance-bottom:0;mso-position-horizontal:absolute;mso-position-horizontal-relative:margin;mso-position-vertical:absolute;mso-position-vertical-relative:text;mso-width-percent:0;mso-height-percent:0;mso-width-relative:margin;mso-height-relative:margin;v-text-anchor:top" o:gfxdata="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" fillcolor="#bfbfbf [2412]" stroked="f" strokeweight=".5pt">
                 <v:textbox>
                   <w:txbxContent>
                     <w:p>
@@ -2309,7 +2667,7 @@
           </mc:Choice>
           <mc:Fallback>
             <w:pict>
-              <v:shape w14:anchorId="647E502E" id="Text Box 14" o:spid="_x0000_s1038" type="#_x0000_t202" style="position:absolute;margin-left:596.25pt;margin-top:102.75pt;width:63.75pt;height:18.75pt;z-index:251669504;visibility:visible;mso-wrap-style:square;mso-wrap-distance-left:9pt;mso-wrap-distance-top:0;mso-wrap-distance-right:9pt;mso-wrap-distance-bottom:0;mso-position-horizontal:absolute;mso-position-horizontal-relative:text;mso-position-vertical:absolute;mso-position-vertical-relative:text;v-text-anchor:top" o:gfxdata="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" fillcolor="#a8d08d [1945]" stroked="f" strokeweight=".5pt">
+              <v:shape w14:anchorId="647E502E" id="Text Box 14" o:spid="_x0000_s1039" type="#_x0000_t202" style="position:absolute;margin-left:596.25pt;margin-top:102.75pt;width:63.75pt;height:18.75pt;z-index:251669504;visibility:visible;mso-wrap-style:square;mso-wrap-distance-left:9pt;mso-wrap-distance-top:0;mso-wrap-distance-right:9pt;mso-wrap-distance-bottom:0;mso-position-horizontal:absolute;mso-position-horizontal-relative:text;mso-position-vertical:absolute;mso-position-vertical-relative:text;v-text-anchor:top" o:gfxdata="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" fillcolor="#a8d08d [1945]" stroked="f" strokeweight=".5pt">
                 <v:textbox>
                   <w:txbxContent>
                     <w:p>
@@ -2835,6 +3193,184 @@
     </w:lvl>
   </w:abstractNum>
   <w:abstractNum w:abstractNumId="1" w15:restartNumberingAfterBreak="0">
+    <w:nsid w:val="1F6177F2"/>
+    <w:multiLevelType w:val="hybridMultilevel"/>
+    <w:tmpl w:val="E196F852"/>
+    <w:lvl w:ilvl="0" w:tplc="8E26E8E2">
+      <w:start w:val="1"/>
+      <w:numFmt w:val="lowerLetter"/>
+      <w:lvlText w:val="%1."/>
+      <w:lvlJc w:val="left"/>
+      <w:pPr>
+        <w:ind w:left="1080" w:hanging="720"/>
+      </w:pPr>
+      <w:rPr>
+        <w:rFonts w:hint="default"/>
+      </w:rPr>
+    </w:lvl>
+    <w:lvl w:ilvl="1" w:tplc="04090019" w:tentative="1">
+      <w:start w:val="1"/>
+      <w:numFmt w:val="lowerLetter"/>
+      <w:lvlText w:val="%2."/>
+      <w:lvlJc w:val="left"/>
+      <w:pPr>
+        <w:ind w:left="1440" w:hanging="360"/>
+      </w:pPr>
+    </w:lvl>
+    <w:lvl w:ilvl="2" w:tplc="0409001B" w:tentative="1">
+      <w:start w:val="1"/>
+      <w:numFmt w:val="lowerRoman"/>
+      <w:lvlText w:val="%3."/>
+      <w:lvlJc w:val="right"/>
+      <w:pPr>
+        <w:ind w:left="2160" w:hanging="180"/>
+      </w:pPr>
+    </w:lvl>
+    <w:lvl w:ilvl="3" w:tplc="0409000F" w:tentative="1">
+      <w:start w:val="1"/>
+      <w:numFmt w:val="decimal"/>
+      <w:lvlText w:val="%4."/>
+      <w:lvlJc w:val="left"/>
+      <w:pPr>
+        <w:ind w:left="2880" w:hanging="360"/>
+      </w:pPr>
+    </w:lvl>
+    <w:lvl w:ilvl="4" w:tplc="04090019" w:tentative="1">
+      <w:start w:val="1"/>
+      <w:numFmt w:val="lowerLetter"/>
+      <w:lvlText w:val="%5."/>
+      <w:lvlJc w:val="left"/>
+      <w:pPr>
+        <w:ind w:left="3600" w:hanging="360"/>
+      </w:pPr>
+    </w:lvl>
+    <w:lvl w:ilvl="5" w:tplc="0409001B" w:tentative="1">
+      <w:start w:val="1"/>
+      <w:numFmt w:val="lowerRoman"/>
+      <w:lvlText w:val="%6."/>
+      <w:lvlJc w:val="right"/>
+      <w:pPr>
+        <w:ind w:left="4320" w:hanging="180"/>
+      </w:pPr>
+    </w:lvl>
+    <w:lvl w:ilvl="6" w:tplc="0409000F" w:tentative="1">
+      <w:start w:val="1"/>
+      <w:numFmt w:val="decimal"/>
+      <w:lvlText w:val="%7."/>
+      <w:lvlJc w:val="left"/>
+      <w:pPr>
+        <w:ind w:left="5040" w:hanging="360"/>
+      </w:pPr>
+    </w:lvl>
+    <w:lvl w:ilvl="7" w:tplc="04090019" w:tentative="1">
+      <w:start w:val="1"/>
+      <w:numFmt w:val="lowerLetter"/>
+      <w:lvlText w:val="%8."/>
+      <w:lvlJc w:val="left"/>
+      <w:pPr>
+        <w:ind w:left="5760" w:hanging="360"/>
+      </w:pPr>
+    </w:lvl>
+    <w:lvl w:ilvl="8" w:tplc="0409001B" w:tentative="1">
+      <w:start w:val="1"/>
+      <w:numFmt w:val="lowerRoman"/>
+      <w:lvlText w:val="%9."/>
+      <w:lvlJc w:val="right"/>
+      <w:pPr>
+        <w:ind w:left="6480" w:hanging="180"/>
+      </w:pPr>
+    </w:lvl>
+  </w:abstractNum>
+  <w:abstractNum w:abstractNumId="2" w15:restartNumberingAfterBreak="0">
+    <w:nsid w:val="2818530D"/>
+    <w:multiLevelType w:val="hybridMultilevel"/>
+    <w:tmpl w:val="6EA888F4"/>
+    <w:lvl w:ilvl="0" w:tplc="3432D210">
+      <w:start w:val="1"/>
+      <w:numFmt w:val="decimal"/>
+      <w:lvlText w:val="%1."/>
+      <w:lvlJc w:val="left"/>
+      <w:pPr>
+        <w:ind w:left="1080" w:hanging="720"/>
+      </w:pPr>
+      <w:rPr>
+        <w:rFonts w:hint="default"/>
+      </w:rPr>
+    </w:lvl>
+    <w:lvl w:ilvl="1" w:tplc="04090019" w:tentative="1">
+      <w:start w:val="1"/>
+      <w:numFmt w:val="lowerLetter"/>
+      <w:lvlText w:val="%2."/>
+      <w:lvlJc w:val="left"/>
+      <w:pPr>
+        <w:ind w:left="1440" w:hanging="360"/>
+      </w:pPr>
+    </w:lvl>
+    <w:lvl w:ilvl="2" w:tplc="0409001B" w:tentative="1">
+      <w:start w:val="1"/>
+      <w:numFmt w:val="lowerRoman"/>
+      <w:lvlText w:val="%3."/>
+      <w:lvlJc w:val="right"/>
+      <w:pPr>
+        <w:ind w:left="2160" w:hanging="180"/>
+      </w:pPr>
+    </w:lvl>
+    <w:lvl w:ilvl="3" w:tplc="0409000F" w:tentative="1">
+      <w:start w:val="1"/>
+      <w:numFmt w:val="decimal"/>
+      <w:lvlText w:val="%4."/>
+      <w:lvlJc w:val="left"/>
+      <w:pPr>
+        <w:ind w:left="2880" w:hanging="360"/>
+      </w:pPr>
+    </w:lvl>
+    <w:lvl w:ilvl="4" w:tplc="04090019" w:tentative="1">
+      <w:start w:val="1"/>
+      <w:numFmt w:val="lowerLetter"/>
+      <w:lvlText w:val="%5."/>
+      <w:lvlJc w:val="left"/>
+      <w:pPr>
+        <w:ind w:left="3600" w:hanging="360"/>
+      </w:pPr>
+    </w:lvl>
+    <w:lvl w:ilvl="5" w:tplc="0409001B" w:tentative="1">
+      <w:start w:val="1"/>
+      <w:numFmt w:val="lowerRoman"/>
+      <w:lvlText w:val="%6."/>
+      <w:lvlJc w:val="right"/>
+      <w:pPr>
+        <w:ind w:left="4320" w:hanging="180"/>
+      </w:pPr>
+    </w:lvl>
+    <w:lvl w:ilvl="6" w:tplc="0409000F" w:tentative="1">
+      <w:start w:val="1"/>
+      <w:numFmt w:val="decimal"/>
+      <w:lvlText w:val="%7."/>
+      <w:lvlJc w:val="left"/>
+      <w:pPr>
+        <w:ind w:left="5040" w:hanging="360"/>
+      </w:pPr>
+    </w:lvl>
+    <w:lvl w:ilvl="7" w:tplc="04090019" w:tentative="1">
+      <w:start w:val="1"/>
+      <w:numFmt w:val="lowerLetter"/>
+      <w:lvlText w:val="%8."/>
+      <w:lvlJc w:val="left"/>
+      <w:pPr>
+        <w:ind w:left="5760" w:hanging="360"/>
+      </w:pPr>
+    </w:lvl>
+    <w:lvl w:ilvl="8" w:tplc="0409001B" w:tentative="1">
+      <w:start w:val="1"/>
+      <w:numFmt w:val="lowerRoman"/>
+      <w:lvlText w:val="%9."/>
+      <w:lvlJc w:val="right"/>
+      <w:pPr>
+        <w:ind w:left="6480" w:hanging="180"/>
+      </w:pPr>
+    </w:lvl>
+  </w:abstractNum>
+  <w:abstractNum w:abstractNumId="3" w15:restartNumberingAfterBreak="0">
     <w:nsid w:val="385438F5"/>
     <w:multiLevelType w:val="hybridMultilevel"/>
     <w:tmpl w:val="8CAE50AA"/>
@@ -2924,7 +3460,120 @@
       </w:pPr>
     </w:lvl>
   </w:abstractNum>
-  <w:abstractNum w:abstractNumId="2" w15:restartNumberingAfterBreak="0">
+  <w:abstractNum w:abstractNumId="4" w15:restartNumberingAfterBreak="0">
+    <w:nsid w:val="47E7377E"/>
+    <w:multiLevelType w:val="hybridMultilevel"/>
+    <w:tmpl w:val="47748A52"/>
+    <w:lvl w:ilvl="0" w:tplc="04090001">
+      <w:start w:val="1"/>
+      <w:numFmt w:val="bullet"/>
+      <w:lvlText w:val=""/>
+      <w:lvlJc w:val="left"/>
+      <w:pPr>
+        <w:ind w:left="720" w:hanging="360"/>
+      </w:pPr>
+      <w:rPr>
+        <w:rFonts w:ascii="Symbol" w:hAnsi="Symbol" w:hint="default"/>
+      </w:rPr>
+    </w:lvl>
+    <w:lvl w:ilvl="1" w:tplc="04090003" w:tentative="1">
+      <w:start w:val="1"/>
+      <w:numFmt w:val="bullet"/>
+      <w:lvlText w:val="o"/>
+      <w:lvlJc w:val="left"/>
+      <w:pPr>
+        <w:ind w:left="1440" w:hanging="360"/>
+      </w:pPr>
+      <w:rPr>
+        <w:rFonts w:ascii="Courier New" w:hAnsi="Courier New" w:cs="Courier New" w:hint="default"/>
+      </w:rPr>
+    </w:lvl>
+    <w:lvl w:ilvl="2" w:tplc="04090005" w:tentative="1">
+      <w:start w:val="1"/>
+      <w:numFmt w:val="bullet"/>
+      <w:lvlText w:val=""/>
+      <w:lvlJc w:val="left"/>
+      <w:pPr>
+        <w:ind w:left="2160" w:hanging="360"/>
+      </w:pPr>
+      <w:rPr>
+        <w:rFonts w:ascii="Wingdings" w:hAnsi="Wingdings" w:hint="default"/>
+      </w:rPr>
+    </w:lvl>
+    <w:lvl w:ilvl="3" w:tplc="04090001" w:tentative="1">
+      <w:start w:val="1"/>
+      <w:numFmt w:val="bullet"/>
+      <w:lvlText w:val=""/>
+      <w:lvlJc w:val="left"/>
+      <w:pPr>
+        <w:ind w:left="2880" w:hanging="360"/>
+      </w:pPr>
+      <w:rPr>
+        <w:rFonts w:ascii="Symbol" w:hAnsi="Symbol" w:hint="default"/>
+      </w:rPr>
+    </w:lvl>
+    <w:lvl w:ilvl="4" w:tplc="04090003" w:tentative="1">
+      <w:start w:val="1"/>
+      <w:numFmt w:val="bullet"/>
+      <w:lvlText w:val="o"/>
+      <w:lvlJc w:val="left"/>
+      <w:pPr>
+        <w:ind w:left="3600" w:hanging="360"/>
+      </w:pPr>
+      <w:rPr>
+        <w:rFonts w:ascii="Courier New" w:hAnsi="Courier New" w:cs="Courier New" w:hint="default"/>
+      </w:rPr>
+    </w:lvl>
+    <w:lvl w:ilvl="5" w:tplc="04090005" w:tentative="1">
+      <w:start w:val="1"/>
+      <w:numFmt w:val="bullet"/>
+      <w:lvlText w:val=""/>
+      <w:lvlJc w:val="left"/>
+      <w:pPr>
+        <w:ind w:left="4320" w:hanging="360"/>
+      </w:pPr>
+      <w:rPr>
+        <w:rFonts w:ascii="Wingdings" w:hAnsi="Wingdings" w:hint="default"/>
+      </w:rPr>
+    </w:lvl>
+    <w:lvl w:ilvl="6" w:tplc="04090001" w:tentative="1">
+      <w:start w:val="1"/>
+      <w:numFmt w:val="bullet"/>
+      <w:lvlText w:val=""/>
+      <w:lvlJc w:val="left"/>
+      <w:pPr>
+        <w:ind w:left="5040" w:hanging="360"/>
+      </w:pPr>
+      <w:rPr>
+        <w:rFonts w:ascii="Symbol" w:hAnsi="Symbol" w:hint="default"/>
+      </w:rPr>
+    </w:lvl>
+    <w:lvl w:ilvl="7" w:tplc="04090003" w:tentative="1">
+      <w:start w:val="1"/>
+      <w:numFmt w:val="bullet"/>
+      <w:lvlText w:val="o"/>
+      <w:lvlJc w:val="left"/>
+      <w:pPr>
+        <w:ind w:left="5760" w:hanging="360"/>
+      </w:pPr>
+      <w:rPr>
+        <w:rFonts w:ascii="Courier New" w:hAnsi="Courier New" w:cs="Courier New" w:hint="default"/>
+      </w:rPr>
+    </w:lvl>
+    <w:lvl w:ilvl="8" w:tplc="04090005" w:tentative="1">
+      <w:start w:val="1"/>
+      <w:numFmt w:val="bullet"/>
+      <w:lvlText w:val=""/>
+      <w:lvlJc w:val="left"/>
+      <w:pPr>
+        <w:ind w:left="6480" w:hanging="360"/>
+      </w:pPr>
+      <w:rPr>
+        <w:rFonts w:ascii="Wingdings" w:hAnsi="Wingdings" w:hint="default"/>
+      </w:rPr>
+    </w:lvl>
+  </w:abstractNum>
+  <w:abstractNum w:abstractNumId="5" w15:restartNumberingAfterBreak="0">
     <w:nsid w:val="4C435EC1"/>
     <w:multiLevelType w:val="hybridMultilevel"/>
     <w:tmpl w:val="A810F506"/>
@@ -3010,7 +3659,7 @@
       </w:pPr>
     </w:lvl>
   </w:abstractNum>
-  <w:abstractNum w:abstractNumId="3" w15:restartNumberingAfterBreak="0">
+  <w:abstractNum w:abstractNumId="6" w15:restartNumberingAfterBreak="0">
     <w:nsid w:val="67FB4ACF"/>
     <w:multiLevelType w:val="hybridMultilevel"/>
     <w:tmpl w:val="7CA09A5A"/>
@@ -3098,7 +3747,7 @@
       </w:pPr>
     </w:lvl>
   </w:abstractNum>
-  <w:abstractNum w:abstractNumId="4" w15:restartNumberingAfterBreak="0">
+  <w:abstractNum w:abstractNumId="7" w15:restartNumberingAfterBreak="0">
     <w:nsid w:val="6CAC4373"/>
     <w:multiLevelType w:val="hybridMultilevel"/>
     <w:tmpl w:val="ACC6DCCC"/>
@@ -3186,20 +3835,145 @@
       </w:pPr>
     </w:lvl>
   </w:abstractNum>
+  <w:abstractNum w:abstractNumId="8" w15:restartNumberingAfterBreak="0">
+    <w:nsid w:val="6CC04E57"/>
+    <w:multiLevelType w:val="hybridMultilevel"/>
+    <w:tmpl w:val="25C66BF8"/>
+    <w:lvl w:ilvl="0" w:tplc="04090001">
+      <w:start w:val="1"/>
+      <w:numFmt w:val="bullet"/>
+      <w:lvlText w:val=""/>
+      <w:lvlJc w:val="left"/>
+      <w:pPr>
+        <w:ind w:left="720" w:hanging="360"/>
+      </w:pPr>
+      <w:rPr>
+        <w:rFonts w:ascii="Symbol" w:hAnsi="Symbol" w:hint="default"/>
+      </w:rPr>
+    </w:lvl>
+    <w:lvl w:ilvl="1" w:tplc="04090003">
+      <w:start w:val="1"/>
+      <w:numFmt w:val="bullet"/>
+      <w:lvlText w:val="o"/>
+      <w:lvlJc w:val="left"/>
+      <w:pPr>
+        <w:ind w:left="1440" w:hanging="360"/>
+      </w:pPr>
+      <w:rPr>
+        <w:rFonts w:ascii="Courier New" w:hAnsi="Courier New" w:cs="Courier New" w:hint="default"/>
+      </w:rPr>
+    </w:lvl>
+    <w:lvl w:ilvl="2" w:tplc="04090005" w:tentative="1">
+      <w:start w:val="1"/>
+      <w:numFmt w:val="bullet"/>
+      <w:lvlText w:val=""/>
+      <w:lvlJc w:val="left"/>
+      <w:pPr>
+        <w:ind w:left="2160" w:hanging="360"/>
+      </w:pPr>
+      <w:rPr>
+        <w:rFonts w:ascii="Wingdings" w:hAnsi="Wingdings" w:hint="default"/>
+      </w:rPr>
+    </w:lvl>
+    <w:lvl w:ilvl="3" w:tplc="04090001" w:tentative="1">
+      <w:start w:val="1"/>
+      <w:numFmt w:val="bullet"/>
+      <w:lvlText w:val=""/>
+      <w:lvlJc w:val="left"/>
+      <w:pPr>
+        <w:ind w:left="2880" w:hanging="360"/>
+      </w:pPr>
+      <w:rPr>
+        <w:rFonts w:ascii="Symbol" w:hAnsi="Symbol" w:hint="default"/>
+      </w:rPr>
+    </w:lvl>
+    <w:lvl w:ilvl="4" w:tplc="04090003" w:tentative="1">
+      <w:start w:val="1"/>
+      <w:numFmt w:val="bullet"/>
+      <w:lvlText w:val="o"/>
+      <w:lvlJc w:val="left"/>
+      <w:pPr>
+        <w:ind w:left="3600" w:hanging="360"/>
+      </w:pPr>
+      <w:rPr>
+        <w:rFonts w:ascii="Courier New" w:hAnsi="Courier New" w:cs="Courier New" w:hint="default"/>
+      </w:rPr>
+    </w:lvl>
+    <w:lvl w:ilvl="5" w:tplc="04090005" w:tentative="1">
+      <w:start w:val="1"/>
+      <w:numFmt w:val="bullet"/>
+      <w:lvlText w:val=""/>
+      <w:lvlJc w:val="left"/>
+      <w:pPr>
+        <w:ind w:left="4320" w:hanging="360"/>
+      </w:pPr>
+      <w:rPr>
+        <w:rFonts w:ascii="Wingdings" w:hAnsi="Wingdings" w:hint="default"/>
+      </w:rPr>
+    </w:lvl>
+    <w:lvl w:ilvl="6" w:tplc="04090001" w:tentative="1">
+      <w:start w:val="1"/>
+      <w:numFmt w:val="bullet"/>
+      <w:lvlText w:val=""/>
+      <w:lvlJc w:val="left"/>
+      <w:pPr>
+        <w:ind w:left="5040" w:hanging="360"/>
+      </w:pPr>
+      <w:rPr>
+        <w:rFonts w:ascii="Symbol" w:hAnsi="Symbol" w:hint="default"/>
+      </w:rPr>
+    </w:lvl>
+    <w:lvl w:ilvl="7" w:tplc="04090003" w:tentative="1">
+      <w:start w:val="1"/>
+      <w:numFmt w:val="bullet"/>
+      <w:lvlText w:val="o"/>
+      <w:lvlJc w:val="left"/>
+      <w:pPr>
+        <w:ind w:left="5760" w:hanging="360"/>
+      </w:pPr>
+      <w:rPr>
+        <w:rFonts w:ascii="Courier New" w:hAnsi="Courier New" w:cs="Courier New" w:hint="default"/>
+      </w:rPr>
+    </w:lvl>
+    <w:lvl w:ilvl="8" w:tplc="04090005" w:tentative="1">
+      <w:start w:val="1"/>
+      <w:numFmt w:val="bullet"/>
+      <w:lvlText w:val=""/>
+      <w:lvlJc w:val="left"/>
+      <w:pPr>
+        <w:ind w:left="6480" w:hanging="360"/>
+      </w:pPr>
+      <w:rPr>
+        <w:rFonts w:ascii="Wingdings" w:hAnsi="Wingdings" w:hint="default"/>
+      </w:rPr>
+    </w:lvl>
+  </w:abstractNum>
   <w:num w:numId="1">
     <w:abstractNumId w:val="0"/>
   </w:num>
   <w:num w:numId="2">
+    <w:abstractNumId w:val="5"/>
+  </w:num>
+  <w:num w:numId="3">
+    <w:abstractNumId w:val="6"/>
+  </w:num>
+  <w:num w:numId="4">
+    <w:abstractNumId w:val="3"/>
+  </w:num>
+  <w:num w:numId="5">
+    <w:abstractNumId w:val="7"/>
+  </w:num>
+  <w:num w:numId="6">
+    <w:abstractNumId w:val="4"/>
+  </w:num>
+  <w:num w:numId="7">
     <w:abstractNumId w:val="2"/>
   </w:num>
-  <w:num w:numId="3">
-    <w:abstractNumId w:val="3"/>
+  <w:num w:numId="8">
+    <w:abstractNumId w:val="8"/>
   </w:num>
-  <w:num w:numId="4">
+  <w:num w:numId="9">
     <w:abstractNumId w:val="1"/>
-  </w:num>
-  <w:num w:numId="5">
-    <w:abstractNumId w:val="4"/>
   </w:num>
 </w:numbering>
 </file>

</xml_diff>